<commit_message>
Protokoll 20160329 in Arbeit
</commit_message>
<xml_diff>
--- a/Meeting-Protokoll-Historie-Word/in Arbeit/20160329_StatusmeetingIII_QS_V1.docx
+++ b/Meeting-Protokoll-Historie-Word/in Arbeit/20160329_StatusmeetingIII_QS_V1.docx
@@ -844,8 +844,6 @@
           <w:szCs w:val="24"/>
         </w:rPr>
       </w:pPr>
-      <w:bookmarkStart w:id="0" w:name="_GoBack"/>
-      <w:bookmarkEnd w:id="0"/>
     </w:p>
     <w:p>
       <w:pPr>
@@ -1219,7 +1217,7 @@
             </w:r>
             <w:proofErr w:type="spellStart"/>
             <w:r>
-              <w:t>Aufgaben</w:t>
+              <w:t>Pflichtenhefts</w:t>
             </w:r>
             <w:proofErr w:type="spellEnd"/>
           </w:p>
@@ -1283,7 +1281,7 @@
             </w:r>
             <w:proofErr w:type="spellStart"/>
             <w:r>
-              <w:t>Pflichtenhefts</w:t>
+              <w:t>Arbeitspakets</w:t>
             </w:r>
             <w:proofErr w:type="spellEnd"/>
           </w:p>
@@ -1347,7 +1345,7 @@
             </w:r>
             <w:proofErr w:type="spellStart"/>
             <w:r>
-              <w:t>Arbeitspakete</w:t>
+              <w:t>Aufgabe</w:t>
             </w:r>
             <w:proofErr w:type="spellEnd"/>
           </w:p>
@@ -1408,7 +1406,7 @@
           <w:p>
             <w:proofErr w:type="spellStart"/>
             <w:r>
-              <w:t>Werkzeugwechsel</w:t>
+              <w:t>Aufgabeverteilung</w:t>
             </w:r>
             <w:proofErr w:type="spellEnd"/>
           </w:p>
@@ -1467,9 +1465,11 @@
             </w:tcMar>
           </w:tcPr>
           <w:p>
-            <w:r>
-              <w:t>Feedback</w:t>
-            </w:r>
+            <w:proofErr w:type="spellStart"/>
+            <w:r>
+              <w:t>Sonstiges</w:t>
+            </w:r>
+            <w:proofErr w:type="spellEnd"/>
           </w:p>
         </w:tc>
       </w:tr>
@@ -1525,13 +1525,7 @@
               <w:right w:w="40" w:type="dxa"/>
             </w:tcMar>
           </w:tcPr>
-          <w:p>
-            <w:proofErr w:type="spellStart"/>
-            <w:r>
-              <w:t>Sonstiges</w:t>
-            </w:r>
-            <w:proofErr w:type="spellEnd"/>
-          </w:p>
+          <w:p/>
         </w:tc>
       </w:tr>
     </w:tbl>
@@ -1912,7 +1906,7 @@
       </w:tr>
       <w:tr>
         <w:trPr>
-          <w:trHeight w:val="500"/>
+          <w:trHeight w:val="637"/>
         </w:trPr>
         <w:tc>
           <w:tcPr>
@@ -1997,7 +1991,91 @@
               <w:right w:w="40" w:type="dxa"/>
             </w:tcMar>
           </w:tcPr>
-          <w:p/>
+          <w:p>
+            <w:r>
+              <w:t xml:space="preserve">HJ </w:t>
+            </w:r>
+            <w:proofErr w:type="spellStart"/>
+            <w:r>
+              <w:t>informiert</w:t>
+            </w:r>
+            <w:proofErr w:type="spellEnd"/>
+            <w:r>
+              <w:t xml:space="preserve">, </w:t>
+            </w:r>
+            <w:proofErr w:type="spellStart"/>
+            <w:r>
+              <w:t>dass</w:t>
+            </w:r>
+            <w:proofErr w:type="spellEnd"/>
+            <w:r>
+              <w:t xml:space="preserve"> </w:t>
+            </w:r>
+            <w:proofErr w:type="spellStart"/>
+            <w:r>
+              <w:t>wir</w:t>
+            </w:r>
+            <w:proofErr w:type="spellEnd"/>
+            <w:r>
+              <w:t xml:space="preserve"> </w:t>
+            </w:r>
+            <w:proofErr w:type="spellStart"/>
+            <w:r>
+              <w:t>nach</w:t>
+            </w:r>
+            <w:proofErr w:type="spellEnd"/>
+            <w:r>
+              <w:t xml:space="preserve"> </w:t>
+            </w:r>
+            <w:proofErr w:type="spellStart"/>
+            <w:r>
+              <w:t>dem</w:t>
+            </w:r>
+            <w:proofErr w:type="spellEnd"/>
+            <w:r>
+              <w:t xml:space="preserve"> </w:t>
+            </w:r>
+            <w:proofErr w:type="spellStart"/>
+            <w:r>
+              <w:t>Zeitplan</w:t>
+            </w:r>
+            <w:proofErr w:type="spellEnd"/>
+            <w:r>
+              <w:t xml:space="preserve"> </w:t>
+            </w:r>
+            <w:proofErr w:type="spellStart"/>
+            <w:r>
+              <w:t>schneller</w:t>
+            </w:r>
+            <w:proofErr w:type="spellEnd"/>
+            <w:r>
+              <w:t xml:space="preserve"> </w:t>
+            </w:r>
+            <w:proofErr w:type="spellStart"/>
+            <w:r>
+              <w:t>als</w:t>
+            </w:r>
+            <w:proofErr w:type="spellEnd"/>
+            <w:r>
+              <w:t xml:space="preserve"> </w:t>
+            </w:r>
+            <w:proofErr w:type="spellStart"/>
+            <w:r>
+              <w:t>gedacht</w:t>
+            </w:r>
+            <w:proofErr w:type="spellEnd"/>
+            <w:r>
+              <w:t xml:space="preserve"> </w:t>
+            </w:r>
+            <w:proofErr w:type="spellStart"/>
+            <w:r>
+              <w:t>sind</w:t>
+            </w:r>
+            <w:proofErr w:type="spellEnd"/>
+            <w:r>
+              <w:t>.</w:t>
+            </w:r>
+          </w:p>
         </w:tc>
         <w:tc>
           <w:tcPr>
@@ -2035,7 +2113,11 @@
               <w:right w:w="40" w:type="dxa"/>
             </w:tcMar>
           </w:tcPr>
-          <w:p/>
+          <w:p>
+            <w:r>
+              <w:t>HJ</w:t>
+            </w:r>
+          </w:p>
         </w:tc>
       </w:tr>
       <w:tr>
@@ -2068,7 +2150,19 @@
               <w:rPr>
                 <w:rFonts w:ascii="Helvetica"/>
               </w:rPr>
-              <w:t>1.2</w:t>
+              <w:t>2</w:t>
+            </w:r>
+            <w:r>
+              <w:rPr>
+                <w:rFonts w:ascii="Helvetica"/>
+              </w:rPr>
+              <w:t>.</w:t>
+            </w:r>
+            <w:r>
+              <w:rPr>
+                <w:rFonts w:ascii="Helvetica"/>
+              </w:rPr>
+              <w:t>1</w:t>
             </w:r>
           </w:p>
         </w:tc>
@@ -2098,7 +2192,7 @@
               <w:rPr>
                 <w:rFonts w:ascii="Helvetica"/>
               </w:rPr>
-              <w:t>E</w:t>
+              <w:t>I</w:t>
             </w:r>
           </w:p>
         </w:tc>
@@ -2119,7 +2213,81 @@
               <w:right w:w="40" w:type="dxa"/>
             </w:tcMar>
           </w:tcPr>
-          <w:p/>
+          <w:p>
+            <w:r>
+              <w:t xml:space="preserve">HJ </w:t>
+            </w:r>
+            <w:proofErr w:type="spellStart"/>
+            <w:r>
+              <w:t>informiert</w:t>
+            </w:r>
+            <w:proofErr w:type="spellEnd"/>
+            <w:r>
+              <w:t xml:space="preserve">, </w:t>
+            </w:r>
+            <w:proofErr w:type="spellStart"/>
+            <w:r>
+              <w:t>dass</w:t>
+            </w:r>
+            <w:proofErr w:type="spellEnd"/>
+            <w:r>
+              <w:t xml:space="preserve"> </w:t>
+            </w:r>
+            <w:proofErr w:type="spellStart"/>
+            <w:r>
+              <w:t>manche</w:t>
+            </w:r>
+            <w:proofErr w:type="spellEnd"/>
+            <w:r>
+              <w:t xml:space="preserve"> </w:t>
+            </w:r>
+            <w:proofErr w:type="spellStart"/>
+            <w:r>
+              <w:t>S</w:t>
+            </w:r>
+            <w:r>
+              <w:t>t</w:t>
+            </w:r>
+            <w:r>
+              <w:t>ellen</w:t>
+            </w:r>
+            <w:proofErr w:type="spellEnd"/>
+            <w:r>
+              <w:t xml:space="preserve"> </w:t>
+            </w:r>
+            <w:proofErr w:type="spellStart"/>
+            <w:r>
+              <w:t>noch</w:t>
+            </w:r>
+            <w:proofErr w:type="spellEnd"/>
+            <w:r>
+              <w:t xml:space="preserve"> </w:t>
+            </w:r>
+            <w:proofErr w:type="spellStart"/>
+            <w:r>
+              <w:t>zu</w:t>
+            </w:r>
+            <w:proofErr w:type="spellEnd"/>
+            <w:r>
+              <w:t xml:space="preserve"> </w:t>
+            </w:r>
+            <w:proofErr w:type="spellStart"/>
+            <w:r>
+              <w:t>verbessern</w:t>
+            </w:r>
+            <w:proofErr w:type="spellEnd"/>
+            <w:r>
+              <w:t xml:space="preserve"> </w:t>
+            </w:r>
+            <w:proofErr w:type="spellStart"/>
+            <w:r>
+              <w:t>sind</w:t>
+            </w:r>
+            <w:proofErr w:type="spellEnd"/>
+            <w:r>
+              <w:t>.</w:t>
+            </w:r>
+          </w:p>
         </w:tc>
         <w:tc>
           <w:tcPr>
@@ -2157,7 +2325,11 @@
               <w:right w:w="40" w:type="dxa"/>
             </w:tcMar>
           </w:tcPr>
-          <w:p/>
+          <w:p>
+            <w:r>
+              <w:t>HJ</w:t>
+            </w:r>
+          </w:p>
         </w:tc>
       </w:tr>
       <w:tr>
@@ -2190,7 +2362,7 @@
               <w:rPr>
                 <w:rFonts w:ascii="Helvetica"/>
               </w:rPr>
-              <w:t>1.3</w:t>
+              <w:t>3.1</w:t>
             </w:r>
           </w:p>
         </w:tc>
@@ -2220,7 +2392,7 @@
               <w:rPr>
                 <w:rFonts w:ascii="Helvetica"/>
               </w:rPr>
-              <w:t>A</w:t>
+              <w:t>E</w:t>
             </w:r>
           </w:p>
         </w:tc>
@@ -2241,7 +2413,57 @@
               <w:right w:w="40" w:type="dxa"/>
             </w:tcMar>
           </w:tcPr>
-          <w:p/>
+          <w:p>
+            <w:r>
+              <w:t xml:space="preserve">HJ </w:t>
+            </w:r>
+            <w:proofErr w:type="spellStart"/>
+            <w:r>
+              <w:t>entscheidet</w:t>
+            </w:r>
+            <w:proofErr w:type="spellEnd"/>
+            <w:r>
+              <w:t xml:space="preserve">, </w:t>
+            </w:r>
+            <w:r>
+              <w:t>Ide</w:t>
+            </w:r>
+            <w:r>
+              <w:t xml:space="preserve">ntification des </w:t>
+            </w:r>
+            <w:proofErr w:type="spellStart"/>
+            <w:r>
+              <w:t>Kernprozesses</w:t>
+            </w:r>
+            <w:proofErr w:type="spellEnd"/>
+            <w:r>
+              <w:t xml:space="preserve">, </w:t>
+            </w:r>
+            <w:proofErr w:type="spellStart"/>
+            <w:r>
+              <w:t>K</w:t>
+            </w:r>
+            <w:r>
+              <w:t>undenmeeting</w:t>
+            </w:r>
+            <w:proofErr w:type="spellEnd"/>
+            <w:r>
+              <w:t xml:space="preserve"> </w:t>
+            </w:r>
+            <w:proofErr w:type="spellStart"/>
+            <w:r>
+              <w:t>ist</w:t>
+            </w:r>
+            <w:proofErr w:type="spellEnd"/>
+            <w:r>
+              <w:t xml:space="preserve"> </w:t>
+            </w:r>
+            <w:proofErr w:type="spellStart"/>
+            <w:r>
+              <w:t>notwendig</w:t>
+            </w:r>
+            <w:proofErr w:type="spellEnd"/>
+          </w:p>
         </w:tc>
         <w:tc>
           <w:tcPr>
@@ -2279,7 +2501,11 @@
               <w:right w:w="40" w:type="dxa"/>
             </w:tcMar>
           </w:tcPr>
-          <w:p/>
+          <w:p>
+            <w:r>
+              <w:t>HJ</w:t>
+            </w:r>
+          </w:p>
         </w:tc>
       </w:tr>
       <w:tr>
@@ -2312,7 +2538,14 @@
               <w:rPr>
                 <w:rFonts w:ascii="Helvetica"/>
               </w:rPr>
-              <w:t>2.1</w:t>
+              <w:lastRenderedPageBreak/>
+              <w:t>4</w:t>
+            </w:r>
+            <w:r>
+              <w:rPr>
+                <w:rFonts w:ascii="Helvetica"/>
+              </w:rPr>
+              <w:t>.1</w:t>
             </w:r>
           </w:p>
         </w:tc>
@@ -2342,7 +2575,7 @@
               <w:rPr>
                 <w:rFonts w:ascii="Helvetica"/>
               </w:rPr>
-              <w:t>E</w:t>
+              <w:t>I</w:t>
             </w:r>
           </w:p>
         </w:tc>
@@ -2363,7 +2596,24 @@
               <w:right w:w="40" w:type="dxa"/>
             </w:tcMar>
           </w:tcPr>
-          <w:p/>
+          <w:p>
+            <w:r>
+              <w:t xml:space="preserve">KC </w:t>
+            </w:r>
+            <w:proofErr w:type="spellStart"/>
+            <w:r>
+              <w:t>erklärt</w:t>
+            </w:r>
+            <w:proofErr w:type="spellEnd"/>
+            <w:r>
+              <w:t xml:space="preserve"> seine </w:t>
+            </w:r>
+            <w:proofErr w:type="spellStart"/>
+            <w:r>
+              <w:t>Arbeit</w:t>
+            </w:r>
+            <w:proofErr w:type="spellEnd"/>
+          </w:p>
         </w:tc>
         <w:tc>
           <w:tcPr>
@@ -2401,7 +2651,11 @@
               <w:right w:w="40" w:type="dxa"/>
             </w:tcMar>
           </w:tcPr>
-          <w:p/>
+          <w:p>
+            <w:r>
+              <w:t>KC</w:t>
+            </w:r>
+          </w:p>
         </w:tc>
       </w:tr>
       <w:tr>
@@ -2434,7 +2688,13 @@
               <w:rPr>
                 <w:rFonts w:ascii="Helvetica"/>
               </w:rPr>
-              <w:t>2.2</w:t>
+              <w:t>4</w:t>
+            </w:r>
+            <w:r>
+              <w:rPr>
+                <w:rFonts w:ascii="Helvetica"/>
+              </w:rPr>
+              <w:t>.2</w:t>
             </w:r>
           </w:p>
         </w:tc>
@@ -2464,7 +2724,7 @@
               <w:rPr>
                 <w:rFonts w:ascii="Helvetica"/>
               </w:rPr>
-              <w:t>E</w:t>
+              <w:t>I</w:t>
             </w:r>
           </w:p>
         </w:tc>
@@ -2485,7 +2745,35 @@
               <w:right w:w="40" w:type="dxa"/>
             </w:tcMar>
           </w:tcPr>
-          <w:p/>
+          <w:p>
+            <w:r>
+              <w:t xml:space="preserve">LQ </w:t>
+            </w:r>
+            <w:proofErr w:type="spellStart"/>
+            <w:r>
+              <w:t>erklärt</w:t>
+            </w:r>
+            <w:proofErr w:type="spellEnd"/>
+            <w:r>
+              <w:t xml:space="preserve"> </w:t>
+            </w:r>
+            <w:proofErr w:type="spellStart"/>
+            <w:r>
+              <w:t>ihre</w:t>
+            </w:r>
+            <w:proofErr w:type="spellEnd"/>
+            <w:r>
+              <w:t xml:space="preserve"> </w:t>
+            </w:r>
+            <w:proofErr w:type="spellStart"/>
+            <w:r>
+              <w:t>Arbeit</w:t>
+            </w:r>
+            <w:proofErr w:type="spellEnd"/>
+            <w:r>
+              <w:t>.</w:t>
+            </w:r>
+          </w:p>
         </w:tc>
         <w:tc>
           <w:tcPr>
@@ -2523,7 +2811,11 @@
               <w:right w:w="40" w:type="dxa"/>
             </w:tcMar>
           </w:tcPr>
-          <w:p/>
+          <w:p>
+            <w:r>
+              <w:t>LQ</w:t>
+            </w:r>
+          </w:p>
         </w:tc>
       </w:tr>
       <w:tr>
@@ -2556,8 +2848,13 @@
               <w:rPr>
                 <w:rFonts w:ascii="Helvetica"/>
               </w:rPr>
-              <w:lastRenderedPageBreak/>
-              <w:t>2.3</w:t>
+              <w:t>4</w:t>
+            </w:r>
+            <w:r>
+              <w:rPr>
+                <w:rFonts w:ascii="Helvetica"/>
+              </w:rPr>
+              <w:t>.3</w:t>
             </w:r>
           </w:p>
         </w:tc>
@@ -2587,7 +2884,7 @@
               <w:rPr>
                 <w:rFonts w:ascii="Helvetica"/>
               </w:rPr>
-              <w:t>E</w:t>
+              <w:t>I</w:t>
             </w:r>
           </w:p>
         </w:tc>
@@ -2608,7 +2905,24 @@
               <w:right w:w="40" w:type="dxa"/>
             </w:tcMar>
           </w:tcPr>
-          <w:p/>
+          <w:p>
+            <w:r>
+              <w:t xml:space="preserve">JT </w:t>
+            </w:r>
+            <w:proofErr w:type="spellStart"/>
+            <w:r>
+              <w:t>erklärt</w:t>
+            </w:r>
+            <w:proofErr w:type="spellEnd"/>
+            <w:r>
+              <w:t xml:space="preserve"> seine </w:t>
+            </w:r>
+            <w:proofErr w:type="spellStart"/>
+            <w:r>
+              <w:t>Arbeit</w:t>
+            </w:r>
+            <w:proofErr w:type="spellEnd"/>
+          </w:p>
         </w:tc>
         <w:tc>
           <w:tcPr>
@@ -2646,7 +2960,11 @@
               <w:right w:w="40" w:type="dxa"/>
             </w:tcMar>
           </w:tcPr>
-          <w:p/>
+          <w:p>
+            <w:r>
+              <w:t>JT</w:t>
+            </w:r>
+          </w:p>
         </w:tc>
       </w:tr>
       <w:tr>
@@ -2679,7 +2997,19 @@
               <w:rPr>
                 <w:rFonts w:ascii="Helvetica"/>
               </w:rPr>
-              <w:t>2.4</w:t>
+              <w:t>5</w:t>
+            </w:r>
+            <w:r>
+              <w:rPr>
+                <w:rFonts w:ascii="Helvetica"/>
+              </w:rPr>
+              <w:t>.</w:t>
+            </w:r>
+            <w:r>
+              <w:rPr>
+                <w:rFonts w:ascii="Helvetica"/>
+              </w:rPr>
+              <w:t>1</w:t>
             </w:r>
           </w:p>
         </w:tc>
@@ -2730,7 +3060,61 @@
               <w:right w:w="40" w:type="dxa"/>
             </w:tcMar>
           </w:tcPr>
-          <w:p/>
+          <w:p>
+            <w:proofErr w:type="spellStart"/>
+            <w:r>
+              <w:t>Doppelte</w:t>
+            </w:r>
+            <w:proofErr w:type="spellEnd"/>
+            <w:r>
+              <w:t xml:space="preserve"> </w:t>
+            </w:r>
+            <w:proofErr w:type="spellStart"/>
+            <w:r>
+              <w:t>sinnlose</w:t>
+            </w:r>
+            <w:proofErr w:type="spellEnd"/>
+            <w:r>
+              <w:t xml:space="preserve"> </w:t>
+            </w:r>
+            <w:proofErr w:type="spellStart"/>
+            <w:r>
+              <w:t>Fragen</w:t>
+            </w:r>
+            <w:proofErr w:type="spellEnd"/>
+            <w:r>
+              <w:t xml:space="preserve"> </w:t>
+            </w:r>
+            <w:proofErr w:type="spellStart"/>
+            <w:r>
+              <w:t>filtern</w:t>
+            </w:r>
+            <w:proofErr w:type="spellEnd"/>
+            <w:r>
+              <w:t xml:space="preserve"> </w:t>
+            </w:r>
+            <w:proofErr w:type="spellStart"/>
+            <w:r>
+              <w:t>aus</w:t>
+            </w:r>
+            <w:proofErr w:type="spellEnd"/>
+            <w:r>
+              <w:t xml:space="preserve"> </w:t>
+            </w:r>
+            <w:proofErr w:type="spellStart"/>
+            <w:r>
+              <w:t>Calebs</w:t>
+            </w:r>
+            <w:proofErr w:type="spellEnd"/>
+            <w:r>
+              <w:t xml:space="preserve"> </w:t>
+            </w:r>
+            <w:proofErr w:type="spellStart"/>
+            <w:r>
+              <w:t>Fragensammlung</w:t>
+            </w:r>
+            <w:proofErr w:type="spellEnd"/>
+          </w:p>
         </w:tc>
         <w:tc>
           <w:tcPr>
@@ -2749,7 +3133,23 @@
               <w:right w:w="40" w:type="dxa"/>
             </w:tcMar>
           </w:tcPr>
-          <w:p/>
+          <w:p>
+            <w:r>
+              <w:t>0</w:t>
+            </w:r>
+            <w:r>
+              <w:t>1.</w:t>
+            </w:r>
+            <w:r>
+              <w:t>0</w:t>
+            </w:r>
+            <w:r>
+              <w:t>4</w:t>
+            </w:r>
+            <w:r>
+              <w:t>.2016</w:t>
+            </w:r>
+          </w:p>
         </w:tc>
         <w:tc>
           <w:tcPr>
@@ -2768,7 +3168,11 @@
               <w:right w:w="40" w:type="dxa"/>
             </w:tcMar>
           </w:tcPr>
-          <w:p/>
+          <w:p>
+            <w:r>
+              <w:t>QS</w:t>
+            </w:r>
+          </w:p>
         </w:tc>
       </w:tr>
       <w:tr>
@@ -2801,7 +3205,19 @@
               <w:rPr>
                 <w:rFonts w:ascii="Helvetica"/>
               </w:rPr>
-              <w:t>2.5</w:t>
+              <w:t>5</w:t>
+            </w:r>
+            <w:r>
+              <w:rPr>
+                <w:rFonts w:ascii="Helvetica"/>
+              </w:rPr>
+              <w:t>.</w:t>
+            </w:r>
+            <w:r>
+              <w:rPr>
+                <w:rFonts w:ascii="Helvetica"/>
+              </w:rPr>
+              <w:t>2</w:t>
             </w:r>
           </w:p>
           <w:p>
@@ -2858,7 +3274,109 @@
               <w:right w:w="40" w:type="dxa"/>
             </w:tcMar>
           </w:tcPr>
-          <w:p/>
+          <w:p>
+            <w:r>
+              <w:t xml:space="preserve">JT </w:t>
+            </w:r>
+            <w:proofErr w:type="spellStart"/>
+            <w:r>
+              <w:t>sammelt</w:t>
+            </w:r>
+            <w:proofErr w:type="spellEnd"/>
+            <w:r>
+              <w:t xml:space="preserve"> die </w:t>
+            </w:r>
+            <w:proofErr w:type="spellStart"/>
+            <w:r>
+              <w:t>ungenauen</w:t>
+            </w:r>
+            <w:proofErr w:type="spellEnd"/>
+            <w:r>
+              <w:t xml:space="preserve">, </w:t>
+            </w:r>
+            <w:proofErr w:type="spellStart"/>
+            <w:r>
+              <w:t>unaussagenkräftigen</w:t>
+            </w:r>
+            <w:proofErr w:type="spellEnd"/>
+            <w:r>
+              <w:t xml:space="preserve"> </w:t>
+            </w:r>
+            <w:proofErr w:type="spellStart"/>
+            <w:r>
+              <w:t>Fragen</w:t>
+            </w:r>
+            <w:proofErr w:type="spellEnd"/>
+            <w:r>
+              <w:t xml:space="preserve"> </w:t>
+            </w:r>
+            <w:proofErr w:type="spellStart"/>
+            <w:r>
+              <w:t>aus</w:t>
+            </w:r>
+            <w:proofErr w:type="spellEnd"/>
+            <w:r>
+              <w:t xml:space="preserve"> </w:t>
+            </w:r>
+            <w:proofErr w:type="spellStart"/>
+            <w:r>
+              <w:t>Calebs</w:t>
+            </w:r>
+            <w:proofErr w:type="spellEnd"/>
+            <w:r>
+              <w:t xml:space="preserve"> </w:t>
+            </w:r>
+            <w:proofErr w:type="spellStart"/>
+            <w:r>
+              <w:t>Fragen</w:t>
+            </w:r>
+            <w:proofErr w:type="spellEnd"/>
+            <w:r>
+              <w:t xml:space="preserve"> und </w:t>
+            </w:r>
+            <w:proofErr w:type="spellStart"/>
+            <w:r>
+              <w:t>verbessert</w:t>
+            </w:r>
+            <w:proofErr w:type="spellEnd"/>
+            <w:r>
+              <w:t xml:space="preserve"> </w:t>
+            </w:r>
+            <w:proofErr w:type="spellStart"/>
+            <w:r>
+              <w:t>anschließend</w:t>
+            </w:r>
+            <w:proofErr w:type="spellEnd"/>
+            <w:r>
+              <w:t xml:space="preserve"> </w:t>
+            </w:r>
+            <w:proofErr w:type="spellStart"/>
+            <w:r>
+              <w:t>alle</w:t>
+            </w:r>
+            <w:proofErr w:type="spellEnd"/>
+            <w:r>
+              <w:t xml:space="preserve"> </w:t>
+            </w:r>
+            <w:proofErr w:type="spellStart"/>
+            <w:r>
+              <w:t>Fragen</w:t>
+            </w:r>
+            <w:proofErr w:type="spellEnd"/>
+            <w:r>
+              <w:t xml:space="preserve">, die </w:t>
+            </w:r>
+            <w:proofErr w:type="spellStart"/>
+            <w:r>
+              <w:t>aussortiert</w:t>
+            </w:r>
+            <w:proofErr w:type="spellEnd"/>
+            <w:r>
+              <w:t xml:space="preserve"> wurden.</w:t>
+            </w:r>
+            <w:bookmarkStart w:id="0" w:name="_GoBack"/>
+            <w:bookmarkEnd w:id="0"/>
+          </w:p>
         </w:tc>
         <w:tc>
           <w:tcPr>
@@ -2877,7 +3395,23 @@
               <w:right w:w="40" w:type="dxa"/>
             </w:tcMar>
           </w:tcPr>
-          <w:p/>
+          <w:p>
+            <w:r>
+              <w:t>0</w:t>
+            </w:r>
+            <w:r>
+              <w:t>3.</w:t>
+            </w:r>
+            <w:r>
+              <w:t>0</w:t>
+            </w:r>
+            <w:r>
+              <w:t>4</w:t>
+            </w:r>
+            <w:r>
+              <w:t>.2016</w:t>
+            </w:r>
+          </w:p>
         </w:tc>
         <w:tc>
           <w:tcPr>
@@ -2896,7 +3430,11 @@
               <w:right w:w="40" w:type="dxa"/>
             </w:tcMar>
           </w:tcPr>
-          <w:p/>
+          <w:p>
+            <w:r>
+              <w:t>JT</w:t>
+            </w:r>
+          </w:p>
         </w:tc>
       </w:tr>
       <w:tr>
@@ -2929,7 +3467,19 @@
               <w:rPr>
                 <w:rFonts w:ascii="Helvetica"/>
               </w:rPr>
-              <w:t>2.6</w:t>
+              <w:t>5</w:t>
+            </w:r>
+            <w:r>
+              <w:rPr>
+                <w:rFonts w:ascii="Helvetica"/>
+              </w:rPr>
+              <w:t>.</w:t>
+            </w:r>
+            <w:r>
+              <w:rPr>
+                <w:rFonts w:ascii="Helvetica"/>
+              </w:rPr>
+              <w:t>3</w:t>
             </w:r>
           </w:p>
         </w:tc>
@@ -2980,7 +3530,21 @@
               <w:right w:w="40" w:type="dxa"/>
             </w:tcMar>
           </w:tcPr>
-          <w:p/>
+          <w:p>
+            <w:proofErr w:type="spellStart"/>
+            <w:r>
+              <w:t>Nachbessern</w:t>
+            </w:r>
+            <w:proofErr w:type="spellEnd"/>
+            <w:r>
+              <w:t xml:space="preserve"> des </w:t>
+            </w:r>
+            <w:proofErr w:type="spellStart"/>
+            <w:r>
+              <w:t>Pflichtenhefts</w:t>
+            </w:r>
+            <w:proofErr w:type="spellEnd"/>
+          </w:p>
         </w:tc>
         <w:tc>
           <w:tcPr>
@@ -2999,7 +3563,11 @@
               <w:right w:w="40" w:type="dxa"/>
             </w:tcMar>
           </w:tcPr>
-          <w:p/>
+          <w:p>
+            <w:r>
+              <w:t>31.03.2016</w:t>
+            </w:r>
+          </w:p>
         </w:tc>
         <w:tc>
           <w:tcPr>
@@ -3018,7 +3586,14 @@
               <w:right w:w="40" w:type="dxa"/>
             </w:tcMar>
           </w:tcPr>
-          <w:p/>
+          <w:p>
+            <w:r>
+              <w:t>JT,</w:t>
+            </w:r>
+            <w:r>
+              <w:t xml:space="preserve"> SF, HJ, KC</w:t>
+            </w:r>
+          </w:p>
         </w:tc>
       </w:tr>
       <w:tr>
@@ -3051,7 +3626,19 @@
               <w:rPr>
                 <w:rFonts w:ascii="Helvetica"/>
               </w:rPr>
-              <w:t>3.1</w:t>
+              <w:t>5</w:t>
+            </w:r>
+            <w:r>
+              <w:rPr>
+                <w:rFonts w:ascii="Helvetica"/>
+              </w:rPr>
+              <w:t>.</w:t>
+            </w:r>
+            <w:r>
+              <w:rPr>
+                <w:rFonts w:ascii="Helvetica"/>
+              </w:rPr>
+              <w:t>4</w:t>
             </w:r>
           </w:p>
         </w:tc>
@@ -3081,7 +3668,7 @@
               <w:rPr>
                 <w:rFonts w:ascii="Helvetica"/>
               </w:rPr>
-              <w:t>I</w:t>
+              <w:t>A</w:t>
             </w:r>
           </w:p>
         </w:tc>
@@ -3102,7 +3689,68 @@
               <w:right w:w="40" w:type="dxa"/>
             </w:tcMar>
           </w:tcPr>
-          <w:p/>
+          <w:p>
+            <w:r>
+              <w:t>LQ</w:t>
+            </w:r>
+            <w:r>
+              <w:t xml:space="preserve"> </w:t>
+            </w:r>
+            <w:proofErr w:type="spellStart"/>
+            <w:r>
+              <w:t>ornd</w:t>
+            </w:r>
+            <w:r>
+              <w:t>net</w:t>
+            </w:r>
+            <w:proofErr w:type="spellEnd"/>
+            <w:r>
+              <w:t xml:space="preserve"> </w:t>
+            </w:r>
+            <w:proofErr w:type="spellStart"/>
+            <w:r>
+              <w:t>Fragen</w:t>
+            </w:r>
+            <w:proofErr w:type="spellEnd"/>
+            <w:r>
+              <w:t xml:space="preserve"> </w:t>
+            </w:r>
+            <w:proofErr w:type="spellStart"/>
+            <w:r>
+              <w:t>nach</w:t>
+            </w:r>
+            <w:proofErr w:type="spellEnd"/>
+            <w:r>
+              <w:t xml:space="preserve"> </w:t>
+            </w:r>
+            <w:proofErr w:type="spellStart"/>
+            <w:r>
+              <w:t>T</w:t>
+            </w:r>
+            <w:r>
+              <w:t>hema</w:t>
+            </w:r>
+            <w:proofErr w:type="spellEnd"/>
+            <w:r>
+              <w:t xml:space="preserve"> und </w:t>
+            </w:r>
+            <w:proofErr w:type="spellStart"/>
+            <w:r>
+              <w:t>Zielgruppen</w:t>
+            </w:r>
+            <w:proofErr w:type="spellEnd"/>
+            <w:r>
+              <w:t xml:space="preserve"> </w:t>
+            </w:r>
+            <w:proofErr w:type="spellStart"/>
+            <w:r>
+              <w:t>zu</w:t>
+            </w:r>
+            <w:proofErr w:type="spellEnd"/>
+            <w:r>
+              <w:t>.</w:t>
+            </w:r>
+          </w:p>
         </w:tc>
         <w:tc>
           <w:tcPr>
@@ -3121,7 +3769,11 @@
               <w:right w:w="40" w:type="dxa"/>
             </w:tcMar>
           </w:tcPr>
-          <w:p/>
+          <w:p>
+            <w:r>
+              <w:t>01.04.2016</w:t>
+            </w:r>
+          </w:p>
         </w:tc>
         <w:tc>
           <w:tcPr>
@@ -3140,7 +3792,11 @@
               <w:right w:w="40" w:type="dxa"/>
             </w:tcMar>
           </w:tcPr>
-          <w:p/>
+          <w:p>
+            <w:r>
+              <w:t>LQ</w:t>
+            </w:r>
+          </w:p>
         </w:tc>
       </w:tr>
       <w:tr>
@@ -3173,7 +3829,19 @@
               <w:rPr>
                 <w:rFonts w:ascii="Helvetica"/>
               </w:rPr>
-              <w:t>3.2</w:t>
+              <w:t>5</w:t>
+            </w:r>
+            <w:r>
+              <w:rPr>
+                <w:rFonts w:ascii="Helvetica"/>
+              </w:rPr>
+              <w:t>.</w:t>
+            </w:r>
+            <w:r>
+              <w:rPr>
+                <w:rFonts w:ascii="Helvetica"/>
+              </w:rPr>
+              <w:t>5</w:t>
             </w:r>
           </w:p>
         </w:tc>
@@ -3224,7 +3892,13 @@
               <w:right w:w="40" w:type="dxa"/>
             </w:tcMar>
           </w:tcPr>
-          <w:p/>
+          <w:p>
+            <w:proofErr w:type="spellStart"/>
+            <w:r>
+              <w:t>Kundengespräch</w:t>
+            </w:r>
+            <w:proofErr w:type="spellEnd"/>
+          </w:p>
         </w:tc>
         <w:tc>
           <w:tcPr>
@@ -3243,7 +3917,11 @@
               <w:right w:w="40" w:type="dxa"/>
             </w:tcMar>
           </w:tcPr>
-          <w:p/>
+          <w:p>
+            <w:r>
+              <w:t>01.04.2016</w:t>
+            </w:r>
+          </w:p>
         </w:tc>
         <w:tc>
           <w:tcPr>
@@ -3262,7 +3940,11 @@
               <w:right w:w="40" w:type="dxa"/>
             </w:tcMar>
           </w:tcPr>
-          <w:p/>
+          <w:p>
+            <w:r>
+              <w:t>HJ</w:t>
+            </w:r>
+          </w:p>
         </w:tc>
       </w:tr>
       <w:tr>
@@ -6357,6 +7039,7 @@
               <w:rPr>
                 <w:rFonts w:ascii="Helvetica"/>
               </w:rPr>
+              <w:lastRenderedPageBreak/>
               <w:t>7.4</w:t>
             </w:r>
             <w:r>
@@ -6729,7 +7412,6 @@
               <w:rPr>
                 <w:rFonts w:ascii="Helvetica"/>
               </w:rPr>
-              <w:lastRenderedPageBreak/>
               <w:t>7.7</w:t>
             </w:r>
           </w:p>
@@ -7370,7 +8052,7 @@
         <w:sz w:val="16"/>
         <w:szCs w:val="16"/>
       </w:rPr>
-      <w:t>28. M</w:t>
+      <w:t>29. M</w:t>
     </w:r>
     <w:r>
       <w:rPr>
@@ -7386,7 +8068,7 @@
         <w:sz w:val="16"/>
         <w:szCs w:val="16"/>
       </w:rPr>
-      <w:t>rz 16 16:25</w:t>
+      <w:t>rz 16 16:20</w:t>
     </w:r>
     <w:r>
       <w:rPr>
@@ -7437,7 +8119,7 @@
         <w:sz w:val="16"/>
         <w:szCs w:val="16"/>
       </w:rPr>
-      <w:t>1</w:t>
+      <w:t>2</w:t>
     </w:r>
     <w:r>
       <w:rPr>
@@ -7538,34 +8220,7 @@
         <w:sz w:val="16"/>
         <w:szCs w:val="16"/>
       </w:rPr>
-      <w:t xml:space="preserve"> II</w:t>
-    </w:r>
-    <w:r>
-      <w:rPr>
-        <w:rFonts w:ascii="Helvetica" w:hAnsi="Arial Unicode MS" w:cs="Arial Unicode MS"/>
-        <w:color w:val="000000"/>
-        <w:sz w:val="16"/>
-        <w:szCs w:val="16"/>
-      </w:rPr>
-      <w:t>I</w:t>
-    </w:r>
-    <w:r>
-      <w:rPr>
-        <w:rFonts w:ascii="Helvetica" w:hAnsi="Arial Unicode MS" w:cs="Arial Unicode MS"/>
-        <w:color w:val="000000"/>
-        <w:sz w:val="16"/>
-        <w:szCs w:val="16"/>
-      </w:rPr>
-      <w:t>_QS_V1_2016032</w:t>
-    </w:r>
-    <w:r>
-      <w:rPr>
-        <w:rFonts w:ascii="Helvetica" w:hAnsi="Arial Unicode MS" w:cs="Arial Unicode MS"/>
-        <w:color w:val="000000"/>
-        <w:sz w:val="16"/>
-        <w:szCs w:val="16"/>
-      </w:rPr>
-      <w:t>9</w:t>
+      <w:t xml:space="preserve"> III_QS_V1_20160329</w:t>
     </w:r>
     <w:r>
       <w:rPr>

</xml_diff>

<commit_message>
Protokoll von 20160329 in Arbeit verbessern
</commit_message>
<xml_diff>
--- a/Meeting-Protokoll-Historie-Word/in Arbeit/20160329_StatusmeetingIII_QS_V1.docx
+++ b/Meeting-Protokoll-Historie-Word/in Arbeit/20160329_StatusmeetingIII_QS_V1.docx
@@ -323,18 +323,8 @@
             </w:tcMar>
           </w:tcPr>
           <w:p>
-            <w:proofErr w:type="spellStart"/>
-            <w:r>
-              <w:t>Qiu</w:t>
-            </w:r>
-            <w:proofErr w:type="gramStart"/>
-            <w:r>
-              <w:t>,Shuang</w:t>
-            </w:r>
-            <w:proofErr w:type="spellEnd"/>
-            <w:proofErr w:type="gramEnd"/>
-            <w:r>
-              <w:t xml:space="preserve"> (QS)</w:t>
+            <w:r>
+              <w:t>Qiu,Shuang (QS)</w:t>
             </w:r>
           </w:p>
         </w:tc>
@@ -356,13 +346,8 @@
             </w:tcMar>
           </w:tcPr>
           <w:p>
-            <w:proofErr w:type="spellStart"/>
-            <w:r>
-              <w:t>Hochschule</w:t>
-            </w:r>
-            <w:proofErr w:type="spellEnd"/>
-            <w:r>
-              <w:t xml:space="preserve"> Mannheim</w:t>
+            <w:r>
+              <w:t>Hochschule Mannheim</w:t>
             </w:r>
           </w:p>
         </w:tc>
@@ -389,6 +374,9 @@
             </w:r>
             <w:r>
               <w:t>0-</w:t>
+            </w:r>
+            <w:r>
+              <w:t>17:00</w:t>
             </w:r>
           </w:p>
         </w:tc>
@@ -416,13 +404,8 @@
             </w:tcMar>
           </w:tcPr>
           <w:p>
-            <w:proofErr w:type="spellStart"/>
-            <w:r>
-              <w:t>Heiler</w:t>
-            </w:r>
-            <w:proofErr w:type="spellEnd"/>
-            <w:r>
-              <w:t>, Johannes (HJ)</w:t>
+            <w:r>
+              <w:t>Heiler, Johannes (HJ)</w:t>
             </w:r>
           </w:p>
         </w:tc>
@@ -444,13 +427,8 @@
             </w:tcMar>
           </w:tcPr>
           <w:p>
-            <w:proofErr w:type="spellStart"/>
-            <w:r>
-              <w:t>Hochschule</w:t>
-            </w:r>
-            <w:proofErr w:type="spellEnd"/>
-            <w:r>
-              <w:t xml:space="preserve"> Mannheim</w:t>
+            <w:r>
+              <w:t>Hochschule Mannheim</w:t>
             </w:r>
           </w:p>
         </w:tc>
@@ -477,6 +455,9 @@
             </w:r>
             <w:r>
               <w:t>0-</w:t>
+            </w:r>
+            <w:r>
+              <w:t>17:00</w:t>
             </w:r>
           </w:p>
         </w:tc>
@@ -505,15 +486,7 @@
           </w:tcPr>
           <w:p>
             <w:r>
-              <w:t xml:space="preserve">Liu, </w:t>
-            </w:r>
-            <w:proofErr w:type="spellStart"/>
-            <w:r>
-              <w:t>Qingyao</w:t>
-            </w:r>
-            <w:proofErr w:type="spellEnd"/>
-            <w:r>
-              <w:t xml:space="preserve"> (LQ)</w:t>
+              <w:t>Liu, Qingyao (LQ)</w:t>
             </w:r>
           </w:p>
         </w:tc>
@@ -535,13 +508,8 @@
             </w:tcMar>
           </w:tcPr>
           <w:p>
-            <w:proofErr w:type="spellStart"/>
-            <w:r>
-              <w:t>Hochschule</w:t>
-            </w:r>
-            <w:proofErr w:type="spellEnd"/>
-            <w:r>
-              <w:t xml:space="preserve"> Mannheim</w:t>
+            <w:r>
+              <w:t>Hochschule Mannheim</w:t>
             </w:r>
           </w:p>
         </w:tc>
@@ -568,6 +536,9 @@
             </w:r>
             <w:r>
               <w:t>0-</w:t>
+            </w:r>
+            <w:r>
+              <w:t>17:00</w:t>
             </w:r>
           </w:p>
         </w:tc>
@@ -595,13 +566,8 @@
             </w:tcMar>
           </w:tcPr>
           <w:p>
-            <w:proofErr w:type="spellStart"/>
-            <w:r>
-              <w:t>Ketcha</w:t>
-            </w:r>
-            <w:proofErr w:type="spellEnd"/>
-            <w:r>
-              <w:t>, Caleb (KC)</w:t>
+            <w:r>
+              <w:t>Ketcha, Caleb (KC)</w:t>
             </w:r>
           </w:p>
         </w:tc>
@@ -623,13 +589,8 @@
             </w:tcMar>
           </w:tcPr>
           <w:p>
-            <w:proofErr w:type="spellStart"/>
-            <w:r>
-              <w:t>Hochschule</w:t>
-            </w:r>
-            <w:proofErr w:type="spellEnd"/>
-            <w:r>
-              <w:t xml:space="preserve"> Mannheim</w:t>
+            <w:r>
+              <w:t>Hochschule Mannheim</w:t>
             </w:r>
           </w:p>
         </w:tc>
@@ -656,6 +617,9 @@
             </w:r>
             <w:r>
               <w:t>0-</w:t>
+            </w:r>
+            <w:r>
+              <w:t>17:00</w:t>
             </w:r>
           </w:p>
         </w:tc>
@@ -683,13 +647,8 @@
             </w:tcMar>
           </w:tcPr>
           <w:p>
-            <w:proofErr w:type="spellStart"/>
-            <w:r>
-              <w:t>Jünemann</w:t>
-            </w:r>
-            <w:proofErr w:type="spellEnd"/>
-            <w:r>
-              <w:t>, Tobias (JT)</w:t>
+            <w:r>
+              <w:t>Jünemann, Tobias (JT)</w:t>
             </w:r>
           </w:p>
         </w:tc>
@@ -711,13 +670,8 @@
             </w:tcMar>
           </w:tcPr>
           <w:p>
-            <w:proofErr w:type="spellStart"/>
-            <w:r>
-              <w:t>Hochschule</w:t>
-            </w:r>
-            <w:proofErr w:type="spellEnd"/>
-            <w:r>
-              <w:t xml:space="preserve"> Mannheim</w:t>
+            <w:r>
+              <w:t>Hochschule Mannheim</w:t>
             </w:r>
           </w:p>
         </w:tc>
@@ -744,6 +698,9 @@
             </w:r>
             <w:r>
               <w:t>0-</w:t>
+            </w:r>
+            <w:r>
+              <w:t>17:00</w:t>
             </w:r>
           </w:p>
         </w:tc>
@@ -794,13 +751,8 @@
             </w:tcMar>
           </w:tcPr>
           <w:p>
-            <w:proofErr w:type="spellStart"/>
-            <w:r>
-              <w:t>Hochschule</w:t>
-            </w:r>
-            <w:proofErr w:type="spellEnd"/>
-            <w:r>
-              <w:t xml:space="preserve"> Mannheim</w:t>
+            <w:r>
+              <w:t>Hochschule Mannheim</w:t>
             </w:r>
           </w:p>
         </w:tc>
@@ -827,6 +779,9 @@
             </w:r>
             <w:r>
               <w:t>0-</w:t>
+            </w:r>
+            <w:r>
+              <w:t>17:00</w:t>
             </w:r>
           </w:p>
         </w:tc>
@@ -1149,13 +1104,8 @@
           </w:tcPr>
           <w:p>
             <w:r>
-              <w:t xml:space="preserve">Status des </w:t>
-            </w:r>
-            <w:proofErr w:type="spellStart"/>
-            <w:r>
-              <w:t>Projekts</w:t>
-            </w:r>
-            <w:proofErr w:type="spellEnd"/>
+              <w:t>Status des Projekts</w:t>
+            </w:r>
           </w:p>
         </w:tc>
       </w:tr>
@@ -1215,11 +1165,9 @@
             <w:r>
               <w:t xml:space="preserve">Status der </w:t>
             </w:r>
-            <w:proofErr w:type="spellStart"/>
             <w:r>
               <w:t>Pflichtenhefts</w:t>
             </w:r>
-            <w:proofErr w:type="spellEnd"/>
           </w:p>
         </w:tc>
       </w:tr>
@@ -1277,13 +1225,8 @@
           </w:tcPr>
           <w:p>
             <w:r>
-              <w:t xml:space="preserve">Status des </w:t>
-            </w:r>
-            <w:proofErr w:type="spellStart"/>
-            <w:r>
-              <w:t>Arbeitspakets</w:t>
-            </w:r>
-            <w:proofErr w:type="spellEnd"/>
+              <w:t>Status des Arbeitspakets</w:t>
+            </w:r>
           </w:p>
         </w:tc>
       </w:tr>
@@ -1341,13 +1284,8 @@
           </w:tcPr>
           <w:p>
             <w:r>
-              <w:t xml:space="preserve">Status der </w:t>
-            </w:r>
-            <w:proofErr w:type="spellStart"/>
-            <w:r>
-              <w:t>Aufgabe</w:t>
-            </w:r>
-            <w:proofErr w:type="spellEnd"/>
+              <w:t>Status der Aufgabe</w:t>
+            </w:r>
           </w:p>
         </w:tc>
       </w:tr>
@@ -1404,11 +1342,9 @@
             </w:tcMar>
           </w:tcPr>
           <w:p>
-            <w:proofErr w:type="spellStart"/>
             <w:r>
               <w:t>Aufgabeverteilung</w:t>
             </w:r>
-            <w:proofErr w:type="spellEnd"/>
           </w:p>
         </w:tc>
       </w:tr>
@@ -1465,11 +1401,9 @@
             </w:tcMar>
           </w:tcPr>
           <w:p>
-            <w:proofErr w:type="spellStart"/>
             <w:r>
               <w:t>Sonstiges</w:t>
             </w:r>
-            <w:proofErr w:type="spellEnd"/>
           </w:p>
         </w:tc>
       </w:tr>
@@ -1891,7 +1825,6 @@
               <w:jc w:val="center"/>
               <w:outlineLvl w:val="1"/>
             </w:pPr>
-            <w:proofErr w:type="spellStart"/>
             <w:r>
               <w:rPr>
                 <w:rFonts w:ascii="Helvetica"/>
@@ -1900,7 +1833,6 @@
               </w:rPr>
               <w:t>Verant-wortlich</w:t>
             </w:r>
-            <w:proofErr w:type="spellEnd"/>
           </w:p>
         </w:tc>
       </w:tr>
@@ -1993,87 +1925,16 @@
           </w:tcPr>
           <w:p>
             <w:r>
-              <w:t xml:space="preserve">HJ </w:t>
-            </w:r>
-            <w:proofErr w:type="spellStart"/>
-            <w:r>
-              <w:t>informiert</w:t>
-            </w:r>
-            <w:proofErr w:type="spellEnd"/>
-            <w:r>
-              <w:t xml:space="preserve">, </w:t>
-            </w:r>
-            <w:proofErr w:type="spellStart"/>
-            <w:r>
-              <w:t>dass</w:t>
-            </w:r>
-            <w:proofErr w:type="spellEnd"/>
-            <w:r>
-              <w:t xml:space="preserve"> </w:t>
-            </w:r>
-            <w:proofErr w:type="spellStart"/>
-            <w:r>
-              <w:t>wir</w:t>
-            </w:r>
-            <w:proofErr w:type="spellEnd"/>
-            <w:r>
-              <w:t xml:space="preserve"> </w:t>
-            </w:r>
-            <w:proofErr w:type="spellStart"/>
-            <w:r>
-              <w:t>nach</w:t>
-            </w:r>
-            <w:proofErr w:type="spellEnd"/>
-            <w:r>
-              <w:t xml:space="preserve"> </w:t>
-            </w:r>
-            <w:proofErr w:type="spellStart"/>
-            <w:r>
-              <w:t>dem</w:t>
-            </w:r>
-            <w:proofErr w:type="spellEnd"/>
-            <w:r>
-              <w:t xml:space="preserve"> </w:t>
-            </w:r>
-            <w:proofErr w:type="spellStart"/>
-            <w:r>
-              <w:t>Zeitplan</w:t>
-            </w:r>
-            <w:proofErr w:type="spellEnd"/>
-            <w:r>
-              <w:t xml:space="preserve"> </w:t>
-            </w:r>
-            <w:proofErr w:type="spellStart"/>
-            <w:r>
-              <w:t>schneller</w:t>
-            </w:r>
-            <w:proofErr w:type="spellEnd"/>
-            <w:r>
-              <w:t xml:space="preserve"> </w:t>
-            </w:r>
-            <w:proofErr w:type="spellStart"/>
-            <w:r>
-              <w:t>als</w:t>
-            </w:r>
-            <w:proofErr w:type="spellEnd"/>
-            <w:r>
-              <w:t xml:space="preserve"> </w:t>
-            </w:r>
-            <w:proofErr w:type="spellStart"/>
-            <w:r>
-              <w:t>gedacht</w:t>
-            </w:r>
-            <w:proofErr w:type="spellEnd"/>
-            <w:r>
-              <w:t xml:space="preserve"> </w:t>
-            </w:r>
-            <w:proofErr w:type="spellStart"/>
-            <w:r>
-              <w:t>sind</w:t>
-            </w:r>
-            <w:proofErr w:type="spellEnd"/>
-            <w:r>
-              <w:t>.</w:t>
+              <w:t xml:space="preserve">HJ informiert, dass wir </w:t>
+            </w:r>
+            <w:r>
+              <w:t xml:space="preserve">nach dem Zeitplan </w:t>
+            </w:r>
+            <w:r>
+              <w:t>schneller als gedacht</w:t>
+            </w:r>
+            <w:r>
+              <w:t xml:space="preserve"> sind.</w:t>
             </w:r>
           </w:p>
         </w:tc>
@@ -2215,75 +2076,17 @@
           </w:tcPr>
           <w:p>
             <w:r>
-              <w:t xml:space="preserve">HJ </w:t>
-            </w:r>
-            <w:proofErr w:type="spellStart"/>
-            <w:r>
-              <w:t>informiert</w:t>
-            </w:r>
-            <w:proofErr w:type="spellEnd"/>
-            <w:r>
-              <w:t xml:space="preserve">, </w:t>
-            </w:r>
-            <w:proofErr w:type="spellStart"/>
-            <w:r>
-              <w:t>dass</w:t>
-            </w:r>
-            <w:proofErr w:type="spellEnd"/>
-            <w:r>
-              <w:t xml:space="preserve"> </w:t>
-            </w:r>
-            <w:proofErr w:type="spellStart"/>
-            <w:r>
-              <w:t>manche</w:t>
-            </w:r>
-            <w:proofErr w:type="spellEnd"/>
-            <w:r>
-              <w:t xml:space="preserve"> </w:t>
-            </w:r>
-            <w:proofErr w:type="spellStart"/>
-            <w:r>
-              <w:t>S</w:t>
+              <w:t>HJ informiert, dass manche S</w:t>
             </w:r>
             <w:r>
               <w:t>t</w:t>
             </w:r>
             <w:r>
-              <w:t>ellen</w:t>
-            </w:r>
-            <w:proofErr w:type="spellEnd"/>
-            <w:r>
-              <w:t xml:space="preserve"> </w:t>
-            </w:r>
-            <w:proofErr w:type="spellStart"/>
-            <w:r>
-              <w:t>noch</w:t>
-            </w:r>
-            <w:proofErr w:type="spellEnd"/>
-            <w:r>
-              <w:t xml:space="preserve"> </w:t>
-            </w:r>
-            <w:proofErr w:type="spellStart"/>
-            <w:r>
-              <w:t>zu</w:t>
-            </w:r>
-            <w:proofErr w:type="spellEnd"/>
-            <w:r>
-              <w:t xml:space="preserve"> </w:t>
-            </w:r>
-            <w:proofErr w:type="spellStart"/>
-            <w:r>
-              <w:t>verbessern</w:t>
-            </w:r>
-            <w:proofErr w:type="spellEnd"/>
-            <w:r>
-              <w:t xml:space="preserve"> </w:t>
-            </w:r>
-            <w:proofErr w:type="spellStart"/>
-            <w:r>
-              <w:t>sind</w:t>
-            </w:r>
-            <w:proofErr w:type="spellEnd"/>
+              <w:t>ellen noch zu verbessern</w:t>
+            </w:r>
+            <w:r>
+              <w:t xml:space="preserve"> sind</w:t>
+            </w:r>
             <w:r>
               <w:t>.</w:t>
             </w:r>
@@ -2415,54 +2218,20 @@
           </w:tcPr>
           <w:p>
             <w:r>
-              <w:t xml:space="preserve">HJ </w:t>
-            </w:r>
-            <w:proofErr w:type="spellStart"/>
-            <w:r>
-              <w:t>entscheidet</w:t>
-            </w:r>
-            <w:proofErr w:type="spellEnd"/>
-            <w:r>
-              <w:t xml:space="preserve">, </w:t>
+              <w:t xml:space="preserve">HJ entscheidet, </w:t>
             </w:r>
             <w:r>
               <w:t>Ide</w:t>
             </w:r>
             <w:r>
-              <w:t xml:space="preserve">ntification des </w:t>
-            </w:r>
-            <w:proofErr w:type="spellStart"/>
-            <w:r>
-              <w:t>Kernprozesses</w:t>
-            </w:r>
-            <w:proofErr w:type="spellEnd"/>
-            <w:r>
-              <w:t xml:space="preserve">, </w:t>
-            </w:r>
-            <w:proofErr w:type="spellStart"/>
-            <w:r>
-              <w:t>K</w:t>
+              <w:t>ntification des Kernprozesses, K</w:t>
             </w:r>
             <w:r>
               <w:t>undenmeeting</w:t>
             </w:r>
-            <w:proofErr w:type="spellEnd"/>
-            <w:r>
-              <w:t xml:space="preserve"> </w:t>
-            </w:r>
-            <w:proofErr w:type="spellStart"/>
-            <w:r>
-              <w:t>ist</w:t>
-            </w:r>
-            <w:proofErr w:type="spellEnd"/>
-            <w:r>
-              <w:t xml:space="preserve"> </w:t>
-            </w:r>
-            <w:proofErr w:type="spellStart"/>
-            <w:r>
-              <w:t>notwendig</w:t>
-            </w:r>
-            <w:proofErr w:type="spellEnd"/>
+            <w:r>
+              <w:t xml:space="preserve"> ist notwendig</w:t>
+            </w:r>
           </w:p>
         </w:tc>
         <w:tc>
@@ -2598,21 +2367,8 @@
           </w:tcPr>
           <w:p>
             <w:r>
-              <w:t xml:space="preserve">KC </w:t>
-            </w:r>
-            <w:proofErr w:type="spellStart"/>
-            <w:r>
-              <w:t>erklärt</w:t>
-            </w:r>
-            <w:proofErr w:type="spellEnd"/>
-            <w:r>
-              <w:t xml:space="preserve"> seine </w:t>
-            </w:r>
-            <w:proofErr w:type="spellStart"/>
-            <w:r>
-              <w:t>Arbeit</w:t>
-            </w:r>
-            <w:proofErr w:type="spellEnd"/>
+              <w:t>KC erklärt seine Arbeit</w:t>
+            </w:r>
           </w:p>
         </w:tc>
         <w:tc>
@@ -2747,31 +2503,7 @@
           </w:tcPr>
           <w:p>
             <w:r>
-              <w:t xml:space="preserve">LQ </w:t>
-            </w:r>
-            <w:proofErr w:type="spellStart"/>
-            <w:r>
-              <w:t>erklärt</w:t>
-            </w:r>
-            <w:proofErr w:type="spellEnd"/>
-            <w:r>
-              <w:t xml:space="preserve"> </w:t>
-            </w:r>
-            <w:proofErr w:type="spellStart"/>
-            <w:r>
-              <w:t>ihre</w:t>
-            </w:r>
-            <w:proofErr w:type="spellEnd"/>
-            <w:r>
-              <w:t xml:space="preserve"> </w:t>
-            </w:r>
-            <w:proofErr w:type="spellStart"/>
-            <w:r>
-              <w:t>Arbeit</w:t>
-            </w:r>
-            <w:proofErr w:type="spellEnd"/>
-            <w:r>
-              <w:t>.</w:t>
+              <w:t>LQ erklärt ihre Arbeit.</w:t>
             </w:r>
           </w:p>
         </w:tc>
@@ -2909,19 +2641,12 @@
             <w:r>
               <w:t xml:space="preserve">JT </w:t>
             </w:r>
-            <w:proofErr w:type="spellStart"/>
             <w:r>
               <w:t>erklärt</w:t>
             </w:r>
-            <w:proofErr w:type="spellEnd"/>
-            <w:r>
-              <w:t xml:space="preserve"> seine </w:t>
-            </w:r>
-            <w:proofErr w:type="spellStart"/>
-            <w:r>
-              <w:t>Arbeit</w:t>
-            </w:r>
-            <w:proofErr w:type="spellEnd"/>
+            <w:r>
+              <w:t xml:space="preserve"> seine Arbeit</w:t>
+            </w:r>
           </w:p>
         </w:tc>
         <w:tc>
@@ -3061,59 +2786,15 @@
             </w:tcMar>
           </w:tcPr>
           <w:p>
-            <w:proofErr w:type="spellStart"/>
-            <w:r>
-              <w:t>Doppelte</w:t>
-            </w:r>
-            <w:proofErr w:type="spellEnd"/>
-            <w:r>
-              <w:t xml:space="preserve"> </w:t>
-            </w:r>
-            <w:proofErr w:type="spellStart"/>
-            <w:r>
-              <w:t>sinnlose</w:t>
-            </w:r>
-            <w:proofErr w:type="spellEnd"/>
-            <w:r>
-              <w:t xml:space="preserve"> </w:t>
-            </w:r>
-            <w:proofErr w:type="spellStart"/>
-            <w:r>
-              <w:t>Fragen</w:t>
-            </w:r>
-            <w:proofErr w:type="spellEnd"/>
-            <w:r>
-              <w:t xml:space="preserve"> </w:t>
-            </w:r>
-            <w:proofErr w:type="spellStart"/>
-            <w:r>
-              <w:t>filtern</w:t>
-            </w:r>
-            <w:proofErr w:type="spellEnd"/>
-            <w:r>
-              <w:t xml:space="preserve"> </w:t>
-            </w:r>
-            <w:proofErr w:type="spellStart"/>
-            <w:r>
-              <w:t>aus</w:t>
-            </w:r>
-            <w:proofErr w:type="spellEnd"/>
-            <w:r>
-              <w:t xml:space="preserve"> </w:t>
-            </w:r>
-            <w:proofErr w:type="spellStart"/>
-            <w:r>
-              <w:t>Calebs</w:t>
-            </w:r>
-            <w:proofErr w:type="spellEnd"/>
-            <w:r>
-              <w:t xml:space="preserve"> </w:t>
-            </w:r>
-            <w:proofErr w:type="spellStart"/>
-            <w:r>
-              <w:t>Fragensammlung</w:t>
-            </w:r>
-            <w:proofErr w:type="spellEnd"/>
+            <w:r>
+              <w:t xml:space="preserve">QS: </w:t>
+            </w:r>
+            <w:r>
+              <w:t xml:space="preserve">Doppelte sinnlose Fragen </w:t>
+            </w:r>
+            <w:r>
+              <w:t>filtern aus Calebs Fragensammlung</w:t>
+            </w:r>
           </w:p>
         </w:tc>
         <w:tc>
@@ -3276,106 +2957,11 @@
           </w:tcPr>
           <w:p>
             <w:r>
-              <w:t xml:space="preserve">JT </w:t>
-            </w:r>
-            <w:proofErr w:type="spellStart"/>
-            <w:r>
-              <w:t>sammelt</w:t>
-            </w:r>
-            <w:proofErr w:type="spellEnd"/>
-            <w:r>
-              <w:t xml:space="preserve"> die </w:t>
-            </w:r>
-            <w:proofErr w:type="spellStart"/>
-            <w:r>
-              <w:t>ungenauen</w:t>
-            </w:r>
-            <w:proofErr w:type="spellEnd"/>
-            <w:r>
-              <w:t xml:space="preserve">, </w:t>
-            </w:r>
-            <w:proofErr w:type="spellStart"/>
-            <w:r>
-              <w:t>unaussagenkräftigen</w:t>
-            </w:r>
-            <w:proofErr w:type="spellEnd"/>
-            <w:r>
-              <w:t xml:space="preserve"> </w:t>
-            </w:r>
-            <w:proofErr w:type="spellStart"/>
-            <w:r>
-              <w:t>Fragen</w:t>
-            </w:r>
-            <w:proofErr w:type="spellEnd"/>
-            <w:r>
-              <w:t xml:space="preserve"> </w:t>
-            </w:r>
-            <w:proofErr w:type="spellStart"/>
-            <w:r>
-              <w:t>aus</w:t>
-            </w:r>
-            <w:proofErr w:type="spellEnd"/>
-            <w:r>
-              <w:t xml:space="preserve"> </w:t>
-            </w:r>
-            <w:proofErr w:type="spellStart"/>
-            <w:r>
-              <w:t>Calebs</w:t>
-            </w:r>
-            <w:proofErr w:type="spellEnd"/>
-            <w:r>
-              <w:t xml:space="preserve"> </w:t>
-            </w:r>
-            <w:proofErr w:type="spellStart"/>
-            <w:r>
-              <w:t>Fragen</w:t>
-            </w:r>
-            <w:proofErr w:type="spellEnd"/>
-            <w:r>
-              <w:t xml:space="preserve"> und </w:t>
-            </w:r>
-            <w:proofErr w:type="spellStart"/>
-            <w:r>
-              <w:t>verbessert</w:t>
-            </w:r>
-            <w:proofErr w:type="spellEnd"/>
-            <w:r>
-              <w:t xml:space="preserve"> </w:t>
-            </w:r>
-            <w:proofErr w:type="spellStart"/>
-            <w:r>
-              <w:t>anschließend</w:t>
-            </w:r>
-            <w:proofErr w:type="spellEnd"/>
-            <w:r>
-              <w:t xml:space="preserve"> </w:t>
-            </w:r>
-            <w:proofErr w:type="spellStart"/>
-            <w:r>
-              <w:t>alle</w:t>
-            </w:r>
-            <w:proofErr w:type="spellEnd"/>
-            <w:r>
-              <w:t xml:space="preserve"> </w:t>
-            </w:r>
-            <w:proofErr w:type="spellStart"/>
-            <w:r>
-              <w:t>Fragen</w:t>
-            </w:r>
-            <w:proofErr w:type="spellEnd"/>
-            <w:r>
-              <w:t xml:space="preserve">, die </w:t>
-            </w:r>
-            <w:proofErr w:type="spellStart"/>
-            <w:r>
-              <w:t>aussortiert</w:t>
-            </w:r>
-            <w:proofErr w:type="spellEnd"/>
-            <w:r>
-              <w:t xml:space="preserve"> wurden.</w:t>
-            </w:r>
-            <w:bookmarkStart w:id="0" w:name="_GoBack"/>
-            <w:bookmarkEnd w:id="0"/>
+              <w:t>JT sammelt die ungenauen, unaussagenkräftigen Fragen</w:t>
+            </w:r>
+            <w:r>
+              <w:t xml:space="preserve"> aus Calebs Fragen und verbessert anschließend alle Fragen, die aussortiert wurden.</w:t>
+            </w:r>
           </w:p>
         </w:tc>
         <w:tc>
@@ -3531,19 +3117,9 @@
             </w:tcMar>
           </w:tcPr>
           <w:p>
-            <w:proofErr w:type="spellStart"/>
-            <w:r>
-              <w:t>Nachbessern</w:t>
-            </w:r>
-            <w:proofErr w:type="spellEnd"/>
-            <w:r>
-              <w:t xml:space="preserve"> des </w:t>
-            </w:r>
-            <w:proofErr w:type="spellStart"/>
-            <w:r>
-              <w:t>Pflichtenhefts</w:t>
-            </w:r>
-            <w:proofErr w:type="spellEnd"/>
+            <w:r>
+              <w:t>Nachbessern des Pflichtenhefts</w:t>
+            </w:r>
           </w:p>
         </w:tc>
         <w:tc>
@@ -3696,59 +3272,20 @@
             <w:r>
               <w:t xml:space="preserve"> </w:t>
             </w:r>
-            <w:proofErr w:type="spellStart"/>
             <w:r>
               <w:t>ornd</w:t>
             </w:r>
             <w:r>
-              <w:t>net</w:t>
-            </w:r>
-            <w:proofErr w:type="spellEnd"/>
-            <w:r>
-              <w:t xml:space="preserve"> </w:t>
-            </w:r>
-            <w:proofErr w:type="spellStart"/>
-            <w:r>
-              <w:t>Fragen</w:t>
-            </w:r>
-            <w:proofErr w:type="spellEnd"/>
-            <w:r>
-              <w:t xml:space="preserve"> </w:t>
-            </w:r>
-            <w:proofErr w:type="spellStart"/>
-            <w:r>
-              <w:t>nach</w:t>
-            </w:r>
-            <w:proofErr w:type="spellEnd"/>
-            <w:r>
-              <w:t xml:space="preserve"> </w:t>
-            </w:r>
-            <w:proofErr w:type="spellStart"/>
-            <w:r>
-              <w:t>T</w:t>
-            </w:r>
-            <w:r>
-              <w:t>hema</w:t>
-            </w:r>
-            <w:proofErr w:type="spellEnd"/>
-            <w:r>
-              <w:t xml:space="preserve"> und </w:t>
-            </w:r>
-            <w:proofErr w:type="spellStart"/>
-            <w:r>
-              <w:t>Zielgruppen</w:t>
-            </w:r>
-            <w:proofErr w:type="spellEnd"/>
-            <w:r>
-              <w:t xml:space="preserve"> </w:t>
-            </w:r>
-            <w:proofErr w:type="spellStart"/>
-            <w:r>
-              <w:t>zu</w:t>
-            </w:r>
-            <w:proofErr w:type="spellEnd"/>
-            <w:r>
-              <w:t>.</w:t>
+              <w:t>net Fragen</w:t>
+            </w:r>
+            <w:r>
+              <w:t xml:space="preserve"> nach T</w:t>
+            </w:r>
+            <w:r>
+              <w:t>hema und Zielgruppen</w:t>
+            </w:r>
+            <w:r>
+              <w:t xml:space="preserve"> zu.</w:t>
             </w:r>
           </w:p>
         </w:tc>
@@ -3893,11 +3430,17 @@
             </w:tcMar>
           </w:tcPr>
           <w:p>
-            <w:proofErr w:type="spellStart"/>
+            <w:r>
+              <w:t xml:space="preserve">HJ macht </w:t>
+            </w:r>
             <w:r>
               <w:t>Kundengespräch</w:t>
             </w:r>
-            <w:proofErr w:type="spellEnd"/>
+            <w:r>
+              <w:t>.</w:t>
+            </w:r>
+            <w:bookmarkStart w:id="0" w:name="_GoBack"/>
+            <w:bookmarkEnd w:id="0"/>
           </w:p>
         </w:tc>
         <w:tc>
@@ -8068,7 +7611,7 @@
         <w:sz w:val="16"/>
         <w:szCs w:val="16"/>
       </w:rPr>
-      <w:t>rz 16 16:20</w:t>
+      <w:t>rz 16 19:38</w:t>
     </w:r>
     <w:r>
       <w:rPr>
@@ -8202,7 +7745,6 @@
         <w:tab w:val="right" w:pos="9360"/>
       </w:tabs>
     </w:pPr>
-    <w:proofErr w:type="spellStart"/>
     <w:r>
       <w:rPr>
         <w:rFonts w:ascii="Helvetica" w:hAnsi="Arial Unicode MS" w:cs="Arial Unicode MS"/>
@@ -8210,17 +7752,7 @@
         <w:sz w:val="16"/>
         <w:szCs w:val="16"/>
       </w:rPr>
-      <w:t>Statusmeeting</w:t>
-    </w:r>
-    <w:proofErr w:type="spellEnd"/>
-    <w:r>
-      <w:rPr>
-        <w:rFonts w:ascii="Helvetica" w:hAnsi="Arial Unicode MS" w:cs="Arial Unicode MS"/>
-        <w:color w:val="000000"/>
-        <w:sz w:val="16"/>
-        <w:szCs w:val="16"/>
-      </w:rPr>
-      <w:t xml:space="preserve"> III_QS_V1_20160329</w:t>
+      <w:t>Statusmeeting III_QS_V1_20160329</w:t>
     </w:r>
     <w:r>
       <w:rPr>
@@ -8238,19 +7770,8 @@
         <w:sz w:val="16"/>
         <w:szCs w:val="16"/>
       </w:rPr>
-      <w:t xml:space="preserve">Shuang </w:t>
+      <w:t>Shuang Qiu</w:t>
     </w:r>
-    <w:proofErr w:type="spellStart"/>
-    <w:r>
-      <w:rPr>
-        <w:rFonts w:ascii="Helvetica" w:hAnsi="Arial Unicode MS" w:cs="Arial Unicode MS"/>
-        <w:color w:val="000000"/>
-        <w:sz w:val="16"/>
-        <w:szCs w:val="16"/>
-      </w:rPr>
-      <w:t>Qiu</w:t>
-    </w:r>
-    <w:proofErr w:type="spellEnd"/>
   </w:p>
 </w:hdr>
 </file>

</xml_diff>